<commit_message>
lägger till lite stuff på försättbladet
</commit_message>
<xml_diff>
--- a/rapport.docx
+++ b/rapport.docx
@@ -354,7 +354,7 @@
                             <w:txbxContent>
                               <w:p>
                                 <w:pPr>
-                                  <w:pStyle w:val="Ingetavstnd"/>
+                                  <w:pStyle w:val="NoSpacing"/>
                                   <w:jc w:val="center"/>
                                   <w:rPr>
                                     <w:color w:val="4472C4" w:themeColor="accent1"/>
@@ -381,7 +381,7 @@
                                 <w:sdtContent>
                                   <w:p>
                                     <w:pPr>
-                                      <w:pStyle w:val="Ingetavstnd"/>
+                                      <w:pStyle w:val="NoSpacing"/>
                                       <w:jc w:val="right"/>
                                       <w:rPr>
                                         <w:color w:val="595959" w:themeColor="text1" w:themeTint="A6"/>
@@ -431,7 +431,7 @@
                       <w:txbxContent>
                         <w:p>
                           <w:pPr>
-                            <w:pStyle w:val="Ingetavstnd"/>
+                            <w:pStyle w:val="NoSpacing"/>
                             <w:jc w:val="center"/>
                             <w:rPr>
                               <w:color w:val="4472C4" w:themeColor="accent1"/>
@@ -458,7 +458,7 @@
                           <w:sdtContent>
                             <w:p>
                               <w:pPr>
-                                <w:pStyle w:val="Ingetavstnd"/>
+                                <w:pStyle w:val="NoSpacing"/>
                                 <w:jc w:val="right"/>
                                 <w:rPr>
                                   <w:color w:val="595959" w:themeColor="text1" w:themeTint="A6"/>
@@ -555,6 +555,7 @@
                                     <w:color w:val="4472C4" w:themeColor="accent1"/>
                                     <w:sz w:val="64"/>
                                     <w:szCs w:val="64"/>
+                                    <w:lang w:val="sv-SE"/>
                                   </w:rPr>
                                 </w:pPr>
                                 <w:sdt>
@@ -564,6 +565,7 @@
                                       <w:color w:val="4472C4" w:themeColor="accent1"/>
                                       <w:sz w:val="64"/>
                                       <w:szCs w:val="64"/>
+                                      <w:lang w:val="sv-SE"/>
                                     </w:rPr>
                                     <w:alias w:val="Rubrik"/>
                                     <w:tag w:val=""/>
@@ -583,6 +585,7 @@
                                         <w:color w:val="4472C4" w:themeColor="accent1"/>
                                         <w:sz w:val="64"/>
                                         <w:szCs w:val="64"/>
+                                        <w:lang w:val="sv-SE"/>
                                       </w:rPr>
                                       <w:t>OOS GES Grupp 16</w:t>
                                     </w:r>
@@ -595,6 +598,7 @@
                                     <w:color w:val="404040" w:themeColor="text1" w:themeTint="BF"/>
                                     <w:sz w:val="36"/>
                                     <w:szCs w:val="36"/>
+                                    <w:lang w:val="sv-SE"/>
                                   </w:rPr>
                                   <w:alias w:val="Underrubrik"/>
                                   <w:tag w:val=""/>
@@ -612,6 +616,7 @@
                                         <w:color w:val="404040" w:themeColor="text1" w:themeTint="BF"/>
                                         <w:sz w:val="36"/>
                                         <w:szCs w:val="36"/>
+                                        <w:lang w:val="sv-SE"/>
                                       </w:rPr>
                                     </w:pPr>
                                     <w:r>
@@ -619,8 +624,27 @@
                                         <w:color w:val="404040" w:themeColor="text1" w:themeTint="BF"/>
                                         <w:sz w:val="36"/>
                                         <w:szCs w:val="36"/>
+                                        <w:lang w:val="sv-SE"/>
                                       </w:rPr>
                                       <w:t>DN-Galan</w:t>
+                                    </w:r>
+                                    <w:r>
+                                      <w:rPr>
+                                        <w:color w:val="404040" w:themeColor="text1" w:themeTint="BF"/>
+                                        <w:sz w:val="36"/>
+                                        <w:szCs w:val="36"/>
+                                        <w:lang w:val="sv-SE"/>
+                                      </w:rPr>
+                                      <w:t>, R</w:t>
+                                    </w:r>
+                                    <w:r>
+                                      <w:rPr>
+                                        <w:color w:val="404040" w:themeColor="text1" w:themeTint="BF"/>
+                                        <w:sz w:val="36"/>
+                                        <w:szCs w:val="36"/>
+                                        <w:lang w:val="sv-SE"/>
+                                      </w:rPr>
+                                      <w:t>ed2: Anders</w:t>
                                     </w:r>
                                   </w:p>
                                 </w:sdtContent>
@@ -657,6 +681,7 @@
                               <w:color w:val="4472C4" w:themeColor="accent1"/>
                               <w:sz w:val="64"/>
                               <w:szCs w:val="64"/>
+                              <w:lang w:val="sv-SE"/>
                             </w:rPr>
                           </w:pPr>
                           <w:sdt>
@@ -666,6 +691,7 @@
                                 <w:color w:val="4472C4" w:themeColor="accent1"/>
                                 <w:sz w:val="64"/>
                                 <w:szCs w:val="64"/>
+                                <w:lang w:val="sv-SE"/>
                               </w:rPr>
                               <w:alias w:val="Rubrik"/>
                               <w:tag w:val=""/>
@@ -685,6 +711,7 @@
                                   <w:color w:val="4472C4" w:themeColor="accent1"/>
                                   <w:sz w:val="64"/>
                                   <w:szCs w:val="64"/>
+                                  <w:lang w:val="sv-SE"/>
                                 </w:rPr>
                                 <w:t>OOS GES Grupp 16</w:t>
                               </w:r>
@@ -697,6 +724,7 @@
                               <w:color w:val="404040" w:themeColor="text1" w:themeTint="BF"/>
                               <w:sz w:val="36"/>
                               <w:szCs w:val="36"/>
+                              <w:lang w:val="sv-SE"/>
                             </w:rPr>
                             <w:alias w:val="Underrubrik"/>
                             <w:tag w:val=""/>
@@ -714,6 +742,7 @@
                                   <w:color w:val="404040" w:themeColor="text1" w:themeTint="BF"/>
                                   <w:sz w:val="36"/>
                                   <w:szCs w:val="36"/>
+                                  <w:lang w:val="sv-SE"/>
                                 </w:rPr>
                               </w:pPr>
                               <w:r>
@@ -721,8 +750,27 @@
                                   <w:color w:val="404040" w:themeColor="text1" w:themeTint="BF"/>
                                   <w:sz w:val="36"/>
                                   <w:szCs w:val="36"/>
+                                  <w:lang w:val="sv-SE"/>
                                 </w:rPr>
                                 <w:t>DN-Galan</w:t>
+                              </w:r>
+                              <w:r>
+                                <w:rPr>
+                                  <w:color w:val="404040" w:themeColor="text1" w:themeTint="BF"/>
+                                  <w:sz w:val="36"/>
+                                  <w:szCs w:val="36"/>
+                                  <w:lang w:val="sv-SE"/>
+                                </w:rPr>
+                                <w:t>, R</w:t>
+                              </w:r>
+                              <w:r>
+                                <w:rPr>
+                                  <w:color w:val="404040" w:themeColor="text1" w:themeTint="BF"/>
+                                  <w:sz w:val="36"/>
+                                  <w:szCs w:val="36"/>
+                                  <w:lang w:val="sv-SE"/>
+                                </w:rPr>
+                                <w:t>ed2: Anders</w:t>
                               </w:r>
                             </w:p>
                           </w:sdtContent>
@@ -753,16 +801,16 @@
             <mc:AlternateContent>
               <mc:Choice Requires="wps">
                 <w:drawing>
-                  <wp:anchor distT="0" distB="0" distL="114300" distR="114300" simplePos="0" relativeHeight="251660288" behindDoc="0" locked="0" layoutInCell="1" allowOverlap="1" wp14:anchorId="0739908B" wp14:editId="6259C210">
+                  <wp:anchor distT="0" distB="0" distL="114300" distR="114300" simplePos="0" relativeHeight="251660288" behindDoc="0" locked="0" layoutInCell="1" allowOverlap="1" wp14:anchorId="0739908B" wp14:editId="7E49CA43">
                     <wp:simplePos x="0" y="0"/>
                     <wp:positionH relativeFrom="page">
-                      <wp:posOffset>1576316</wp:posOffset>
+                      <wp:align>right</wp:align>
                     </wp:positionH>
                     <wp:positionV relativeFrom="page">
-                      <wp:posOffset>8748215</wp:posOffset>
+                      <wp:posOffset>8138160</wp:posOffset>
                     </wp:positionV>
-                    <wp:extent cx="5970422" cy="914400"/>
-                    <wp:effectExtent l="0" t="0" r="0" b="6985"/>
+                    <wp:extent cx="5970270" cy="1485900"/>
+                    <wp:effectExtent l="0" t="0" r="0" b="0"/>
                     <wp:wrapSquare wrapText="bothSides"/>
                     <wp:docPr id="152" name="Textruta 152"/>
                     <wp:cNvGraphicFramePr/>
@@ -773,7 +821,7 @@
                           <wps:spPr>
                             <a:xfrm>
                               <a:off x="0" y="0"/>
-                              <a:ext cx="5970422" cy="914400"/>
+                              <a:ext cx="5970270" cy="1485900"/>
                             </a:xfrm>
                             <a:prstGeom prst="rect">
                               <a:avLst/>
@@ -800,45 +848,133 @@
                           </wps:style>
                           <wps:txbx>
                             <w:txbxContent>
-                              <w:sdt>
-                                <w:sdtPr>
+                              <w:p>
+                                <w:pPr>
+                                  <w:pStyle w:val="NoSpacing"/>
+                                  <w:jc w:val="right"/>
                                   <w:rPr>
                                     <w:color w:val="595959" w:themeColor="text1" w:themeTint="A6"/>
                                     <w:sz w:val="28"/>
                                     <w:szCs w:val="28"/>
                                   </w:rPr>
-                                  <w:alias w:val="Författare"/>
-                                  <w:tag w:val=""/>
-                                  <w:id w:val="789243997"/>
-                                  <w:dataBinding w:prefixMappings="xmlns:ns0='http://purl.org/dc/elements/1.1/' xmlns:ns1='http://schemas.openxmlformats.org/package/2006/metadata/core-properties' " w:xpath="/ns1:coreProperties[1]/ns0:creator[1]" w:storeItemID="{6C3C8BC8-F283-45AE-878A-BAB7291924A1}"/>
-                                  <w:text/>
-                                </w:sdtPr>
-                                <w:sdtEndPr/>
-                                <w:sdtContent>
-                                  <w:p>
-                                    <w:pPr>
-                                      <w:pStyle w:val="Ingetavstnd"/>
-                                      <w:jc w:val="right"/>
-                                      <w:rPr>
-                                        <w:color w:val="595959" w:themeColor="text1" w:themeTint="A6"/>
-                                        <w:sz w:val="28"/>
-                                        <w:szCs w:val="28"/>
-                                      </w:rPr>
-                                    </w:pPr>
+                                </w:pPr>
+                                <w:sdt>
+                                  <w:sdtPr>
+                                    <w:rPr>
+                                      <w:color w:val="595959" w:themeColor="text1" w:themeTint="A6"/>
+                                      <w:sz w:val="28"/>
+                                      <w:szCs w:val="28"/>
+                                    </w:rPr>
+                                    <w:alias w:val="Författare"/>
+                                    <w:tag w:val=""/>
+                                    <w:id w:val="789243997"/>
+                                    <w:dataBinding w:prefixMappings="xmlns:ns0='http://purl.org/dc/elements/1.1/' xmlns:ns1='http://schemas.openxmlformats.org/package/2006/metadata/core-properties' " w:xpath="/ns1:coreProperties[1]/ns0:creator[1]" w:storeItemID="{6C3C8BC8-F283-45AE-878A-BAB7291924A1}"/>
+                                    <w:text/>
+                                  </w:sdtPr>
+                                  <w:sdtEndPr/>
+                                  <w:sdtContent>
                                     <w:r>
                                       <w:rPr>
                                         <w:color w:val="595959" w:themeColor="text1" w:themeTint="A6"/>
                                         <w:sz w:val="28"/>
                                         <w:szCs w:val="28"/>
                                       </w:rPr>
-                                      <w:t>Jonathan Rawet, Hanna Severien, Viktor Eriksson, Simon Sundström, Tony Tinawi, Tino Eklöf</w:t>
+                                      <w:t>Jonathan Rawet</w:t>
                                     </w:r>
-                                  </w:p>
-                                </w:sdtContent>
-                              </w:sdt>
+                                    <w:r>
+                                      <w:rPr>
+                                        <w:color w:val="595959" w:themeColor="text1" w:themeTint="A6"/>
+                                        <w:sz w:val="28"/>
+                                        <w:szCs w:val="28"/>
+                                      </w:rPr>
+                                      <w:t xml:space="preserve"> (jonathan@rawet.se)</w:t>
+                                    </w:r>
+                                    <w:r>
+                                      <w:rPr>
+                                        <w:color w:val="595959" w:themeColor="text1" w:themeTint="A6"/>
+                                        <w:sz w:val="28"/>
+                                        <w:szCs w:val="28"/>
+                                      </w:rPr>
+                                      <w:t>, Hanna Severien</w:t>
+                                    </w:r>
+                                    <w:r>
+                                      <w:rPr>
+                                        <w:color w:val="595959" w:themeColor="text1" w:themeTint="A6"/>
+                                        <w:sz w:val="28"/>
+                                        <w:szCs w:val="28"/>
+                                      </w:rPr>
+                                      <w:t xml:space="preserve"> (hannovia@hotmail.com)</w:t>
+                                    </w:r>
+                                    <w:r>
+                                      <w:rPr>
+                                        <w:color w:val="595959" w:themeColor="text1" w:themeTint="A6"/>
+                                        <w:sz w:val="28"/>
+                                        <w:szCs w:val="28"/>
+                                      </w:rPr>
+                                      <w:t>, Viktor Eriksson</w:t>
+                                    </w:r>
+                                    <w:r>
+                                      <w:rPr>
+                                        <w:color w:val="595959" w:themeColor="text1" w:themeTint="A6"/>
+                                        <w:sz w:val="28"/>
+                                        <w:szCs w:val="28"/>
+                                      </w:rPr>
+                                      <w:t xml:space="preserve"> (viktor.e.fagerstrom@gmail.com)</w:t>
+                                    </w:r>
+                                    <w:r>
+                                      <w:rPr>
+                                        <w:color w:val="595959" w:themeColor="text1" w:themeTint="A6"/>
+                                        <w:sz w:val="28"/>
+                                        <w:szCs w:val="28"/>
+                                      </w:rPr>
+                                      <w:t>, Simon Sundström</w:t>
+                                    </w:r>
+                                    <w:r>
+                                      <w:rPr>
+                                        <w:color w:val="595959" w:themeColor="text1" w:themeTint="A6"/>
+                                        <w:sz w:val="28"/>
+                                        <w:szCs w:val="28"/>
+                                      </w:rPr>
+                                      <w:t xml:space="preserve"> (simon.sundstrom95@gmail.com)</w:t>
+                                    </w:r>
+                                    <w:r>
+                                      <w:rPr>
+                                        <w:color w:val="595959" w:themeColor="text1" w:themeTint="A6"/>
+                                        <w:sz w:val="28"/>
+                                        <w:szCs w:val="28"/>
+                                      </w:rPr>
+                                      <w:t>, Tony Tinawi</w:t>
+                                    </w:r>
+                                    <w:r>
+                                      <w:rPr>
+                                        <w:color w:val="595959" w:themeColor="text1" w:themeTint="A6"/>
+                                        <w:sz w:val="28"/>
+                                        <w:szCs w:val="28"/>
+                                      </w:rPr>
+                                      <w:t xml:space="preserve"> (tony.tinawi@hotmail.com)</w:t>
+                                    </w:r>
+                                    <w:r>
+                                      <w:rPr>
+                                        <w:color w:val="595959" w:themeColor="text1" w:themeTint="A6"/>
+                                        <w:sz w:val="28"/>
+                                        <w:szCs w:val="28"/>
+                                      </w:rPr>
+                                      <w:t>, Tino Eklöf</w:t>
+                                    </w:r>
+                                  </w:sdtContent>
+                                </w:sdt>
+                                <w:r>
+                                  <w:rPr>
+                                    <w:color w:val="595959" w:themeColor="text1" w:themeTint="A6"/>
+                                    <w:sz w:val="28"/>
+                                    <w:szCs w:val="28"/>
+                                  </w:rPr>
+                                  <w:t xml:space="preserve"> (tteklof11@hotmail.com)</w:t>
+                                </w:r>
+                              </w:p>
                               <w:p>
                                 <w:pPr>
-                                  <w:pStyle w:val="Ingetavstnd"/>
+                                  <w:pStyle w:val="NoSpacing"/>
                                   <w:jc w:val="right"/>
                                   <w:rPr>
                                     <w:color w:val="595959" w:themeColor="text1" w:themeTint="A6"/>
@@ -888,55 +1024,143 @@
                       <wp14:pctWidth>0</wp14:pctWidth>
                     </wp14:sizeRelH>
                     <wp14:sizeRelV relativeFrom="page">
-                      <wp14:pctHeight>9200</wp14:pctHeight>
+                      <wp14:pctHeight>0</wp14:pctHeight>
                     </wp14:sizeRelV>
                   </wp:anchor>
                 </w:drawing>
               </mc:Choice>
               <mc:Fallback>
                 <w:pict>
-                  <v:shape w14:anchorId="0739908B" id="Textruta 152" o:spid="_x0000_s1028" type="#_x0000_t202" style="position:absolute;margin-left:124.1pt;margin-top:688.85pt;width:470.1pt;height:1in;z-index:251660288;visibility:visible;mso-wrap-style:square;mso-width-percent:0;mso-height-percent:92;mso-wrap-distance-left:9pt;mso-wrap-distance-top:0;mso-wrap-distance-right:9pt;mso-wrap-distance-bottom:0;mso-position-horizontal:absolute;mso-position-horizontal-relative:page;mso-position-vertical:absolute;mso-position-vertical-relative:page;mso-width-percent:0;mso-height-percent:92;mso-width-relative:page;mso-height-relative:page;v-text-anchor:bottom" o:gfxdata="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" filled="f" stroked="f" strokeweight=".5pt">
+                  <v:shape w14:anchorId="0739908B" id="Textruta 152" o:spid="_x0000_s1028" type="#_x0000_t202" style="position:absolute;margin-left:418.9pt;margin-top:640.8pt;width:470.1pt;height:117pt;z-index:251660288;visibility:visible;mso-wrap-style:square;mso-width-percent:0;mso-height-percent:0;mso-wrap-distance-left:9pt;mso-wrap-distance-top:0;mso-wrap-distance-right:9pt;mso-wrap-distance-bottom:0;mso-position-horizontal:right;mso-position-horizontal-relative:page;mso-position-vertical:absolute;mso-position-vertical-relative:page;mso-width-percent:0;mso-height-percent:0;mso-width-relative:page;mso-height-relative:page;v-text-anchor:bottom" o:gfxdata="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" filled="f" stroked="f" strokeweight=".5pt">
                     <v:textbox inset="126pt,0,54pt,0">
                       <w:txbxContent>
-                        <w:sdt>
-                          <w:sdtPr>
+                        <w:p>
+                          <w:pPr>
+                            <w:pStyle w:val="NoSpacing"/>
+                            <w:jc w:val="right"/>
                             <w:rPr>
                               <w:color w:val="595959" w:themeColor="text1" w:themeTint="A6"/>
                               <w:sz w:val="28"/>
                               <w:szCs w:val="28"/>
                             </w:rPr>
-                            <w:alias w:val="Författare"/>
-                            <w:tag w:val=""/>
-                            <w:id w:val="789243997"/>
-                            <w:dataBinding w:prefixMappings="xmlns:ns0='http://purl.org/dc/elements/1.1/' xmlns:ns1='http://schemas.openxmlformats.org/package/2006/metadata/core-properties' " w:xpath="/ns1:coreProperties[1]/ns0:creator[1]" w:storeItemID="{6C3C8BC8-F283-45AE-878A-BAB7291924A1}"/>
-                            <w:text/>
-                          </w:sdtPr>
-                          <w:sdtEndPr/>
-                          <w:sdtContent>
-                            <w:p>
-                              <w:pPr>
-                                <w:pStyle w:val="Ingetavstnd"/>
-                                <w:jc w:val="right"/>
-                                <w:rPr>
-                                  <w:color w:val="595959" w:themeColor="text1" w:themeTint="A6"/>
-                                  <w:sz w:val="28"/>
-                                  <w:szCs w:val="28"/>
-                                </w:rPr>
-                              </w:pPr>
+                          </w:pPr>
+                          <w:sdt>
+                            <w:sdtPr>
+                              <w:rPr>
+                                <w:color w:val="595959" w:themeColor="text1" w:themeTint="A6"/>
+                                <w:sz w:val="28"/>
+                                <w:szCs w:val="28"/>
+                              </w:rPr>
+                              <w:alias w:val="Författare"/>
+                              <w:tag w:val=""/>
+                              <w:id w:val="789243997"/>
+                              <w:dataBinding w:prefixMappings="xmlns:ns0='http://purl.org/dc/elements/1.1/' xmlns:ns1='http://schemas.openxmlformats.org/package/2006/metadata/core-properties' " w:xpath="/ns1:coreProperties[1]/ns0:creator[1]" w:storeItemID="{6C3C8BC8-F283-45AE-878A-BAB7291924A1}"/>
+                              <w:text/>
+                            </w:sdtPr>
+                            <w:sdtEndPr/>
+                            <w:sdtContent>
                               <w:r>
                                 <w:rPr>
                                   <w:color w:val="595959" w:themeColor="text1" w:themeTint="A6"/>
                                   <w:sz w:val="28"/>
                                   <w:szCs w:val="28"/>
                                 </w:rPr>
-                                <w:t>Jonathan Rawet, Hanna Severien, Viktor Eriksson, Simon Sundström, Tony Tinawi, Tino Eklöf</w:t>
+                                <w:t>Jonathan Rawet</w:t>
                               </w:r>
-                            </w:p>
-                          </w:sdtContent>
-                        </w:sdt>
+                              <w:r>
+                                <w:rPr>
+                                  <w:color w:val="595959" w:themeColor="text1" w:themeTint="A6"/>
+                                  <w:sz w:val="28"/>
+                                  <w:szCs w:val="28"/>
+                                </w:rPr>
+                                <w:t xml:space="preserve"> (jonathan@rawet.se)</w:t>
+                              </w:r>
+                              <w:r>
+                                <w:rPr>
+                                  <w:color w:val="595959" w:themeColor="text1" w:themeTint="A6"/>
+                                  <w:sz w:val="28"/>
+                                  <w:szCs w:val="28"/>
+                                </w:rPr>
+                                <w:t>, Hanna Severien</w:t>
+                              </w:r>
+                              <w:r>
+                                <w:rPr>
+                                  <w:color w:val="595959" w:themeColor="text1" w:themeTint="A6"/>
+                                  <w:sz w:val="28"/>
+                                  <w:szCs w:val="28"/>
+                                </w:rPr>
+                                <w:t xml:space="preserve"> (hannovia@hotmail.com)</w:t>
+                              </w:r>
+                              <w:r>
+                                <w:rPr>
+                                  <w:color w:val="595959" w:themeColor="text1" w:themeTint="A6"/>
+                                  <w:sz w:val="28"/>
+                                  <w:szCs w:val="28"/>
+                                </w:rPr>
+                                <w:t>, Viktor Eriksson</w:t>
+                              </w:r>
+                              <w:r>
+                                <w:rPr>
+                                  <w:color w:val="595959" w:themeColor="text1" w:themeTint="A6"/>
+                                  <w:sz w:val="28"/>
+                                  <w:szCs w:val="28"/>
+                                </w:rPr>
+                                <w:t xml:space="preserve"> (viktor.e.fagerstrom@gmail.com)</w:t>
+                              </w:r>
+                              <w:r>
+                                <w:rPr>
+                                  <w:color w:val="595959" w:themeColor="text1" w:themeTint="A6"/>
+                                  <w:sz w:val="28"/>
+                                  <w:szCs w:val="28"/>
+                                </w:rPr>
+                                <w:t>, Simon Sundström</w:t>
+                              </w:r>
+                              <w:r>
+                                <w:rPr>
+                                  <w:color w:val="595959" w:themeColor="text1" w:themeTint="A6"/>
+                                  <w:sz w:val="28"/>
+                                  <w:szCs w:val="28"/>
+                                </w:rPr>
+                                <w:t xml:space="preserve"> (simon.sundstrom95@gmail.com)</w:t>
+                              </w:r>
+                              <w:r>
+                                <w:rPr>
+                                  <w:color w:val="595959" w:themeColor="text1" w:themeTint="A6"/>
+                                  <w:sz w:val="28"/>
+                                  <w:szCs w:val="28"/>
+                                </w:rPr>
+                                <w:t>, Tony Tinawi</w:t>
+                              </w:r>
+                              <w:r>
+                                <w:rPr>
+                                  <w:color w:val="595959" w:themeColor="text1" w:themeTint="A6"/>
+                                  <w:sz w:val="28"/>
+                                  <w:szCs w:val="28"/>
+                                </w:rPr>
+                                <w:t xml:space="preserve"> (tony.tinawi@hotmail.com)</w:t>
+                              </w:r>
+                              <w:r>
+                                <w:rPr>
+                                  <w:color w:val="595959" w:themeColor="text1" w:themeTint="A6"/>
+                                  <w:sz w:val="28"/>
+                                  <w:szCs w:val="28"/>
+                                </w:rPr>
+                                <w:t>, Tino Eklöf</w:t>
+                              </w:r>
+                            </w:sdtContent>
+                          </w:sdt>
+                          <w:r>
+                            <w:rPr>
+                              <w:color w:val="595959" w:themeColor="text1" w:themeTint="A6"/>
+                              <w:sz w:val="28"/>
+                              <w:szCs w:val="28"/>
+                            </w:rPr>
+                            <w:t xml:space="preserve"> (tteklof11@hotmail.com)</w:t>
+                          </w:r>
+                        </w:p>
                         <w:p>
                           <w:pPr>
-                            <w:pStyle w:val="Ingetavstnd"/>
+                            <w:pStyle w:val="NoSpacing"/>
                             <w:jc w:val="right"/>
                             <w:rPr>
                               <w:color w:val="595959" w:themeColor="text1" w:themeTint="A6"/>
@@ -990,6 +1214,8 @@
             <w:br w:type="page"/>
           </w:r>
         </w:p>
+        <w:bookmarkStart w:id="0" w:name="_GoBack" w:displacedByCustomXml="next"/>
+        <w:bookmarkEnd w:id="0" w:displacedByCustomXml="next"/>
       </w:sdtContent>
     </w:sdt>
     <w:p>
@@ -1353,7 +1579,7 @@
     </w:p>
     <w:p>
       <w:pPr>
-        <w:pStyle w:val="Liststycke"/>
+        <w:pStyle w:val="ListParagraph"/>
         <w:numPr>
           <w:ilvl w:val="0"/>
           <w:numId w:val="7"/>
@@ -1378,7 +1604,7 @@
     </w:p>
     <w:p>
       <w:pPr>
-        <w:pStyle w:val="Liststycke"/>
+        <w:pStyle w:val="ListParagraph"/>
         <w:numPr>
           <w:ilvl w:val="0"/>
           <w:numId w:val="7"/>
@@ -1403,7 +1629,7 @@
     </w:p>
     <w:p>
       <w:pPr>
-        <w:pStyle w:val="Liststycke"/>
+        <w:pStyle w:val="ListParagraph"/>
         <w:numPr>
           <w:ilvl w:val="0"/>
           <w:numId w:val="7"/>
@@ -1428,7 +1654,7 @@
     </w:p>
     <w:p>
       <w:pPr>
-        <w:pStyle w:val="Liststycke"/>
+        <w:pStyle w:val="ListParagraph"/>
         <w:numPr>
           <w:ilvl w:val="0"/>
           <w:numId w:val="7"/>
@@ -1453,7 +1679,7 @@
     </w:p>
     <w:p>
       <w:pPr>
-        <w:pStyle w:val="Liststycke"/>
+        <w:pStyle w:val="ListParagraph"/>
         <w:numPr>
           <w:ilvl w:val="0"/>
           <w:numId w:val="7"/>
@@ -1478,7 +1704,7 @@
     </w:p>
     <w:p>
       <w:pPr>
-        <w:pStyle w:val="Liststycke"/>
+        <w:pStyle w:val="ListParagraph"/>
         <w:numPr>
           <w:ilvl w:val="0"/>
           <w:numId w:val="7"/>
@@ -1503,7 +1729,7 @@
     </w:p>
     <w:p>
       <w:pPr>
-        <w:pStyle w:val="Liststycke"/>
+        <w:pStyle w:val="ListParagraph"/>
         <w:numPr>
           <w:ilvl w:val="0"/>
           <w:numId w:val="7"/>
@@ -1528,7 +1754,7 @@
     </w:p>
     <w:p>
       <w:pPr>
-        <w:pStyle w:val="Liststycke"/>
+        <w:pStyle w:val="ListParagraph"/>
         <w:numPr>
           <w:ilvl w:val="0"/>
           <w:numId w:val="7"/>
@@ -1553,7 +1779,7 @@
     </w:p>
     <w:p>
       <w:pPr>
-        <w:pStyle w:val="Liststycke"/>
+        <w:pStyle w:val="ListParagraph"/>
         <w:numPr>
           <w:ilvl w:val="0"/>
           <w:numId w:val="7"/>
@@ -1587,7 +1813,7 @@
     </w:p>
     <w:p>
       <w:pPr>
-        <w:pStyle w:val="Liststycke"/>
+        <w:pStyle w:val="ListParagraph"/>
         <w:spacing w:after="0" w:line="276" w:lineRule="auto"/>
         <w:rPr>
           <w:rFonts w:ascii="Times New Roman" w:hAnsi="Times New Roman" w:cs="Times New Roman"/>
@@ -1641,7 +1867,7 @@
     </w:p>
     <w:p>
       <w:pPr>
-        <w:pStyle w:val="Liststycke"/>
+        <w:pStyle w:val="ListParagraph"/>
         <w:numPr>
           <w:ilvl w:val="0"/>
           <w:numId w:val="7"/>
@@ -1666,7 +1892,7 @@
     </w:p>
     <w:p>
       <w:pPr>
-        <w:pStyle w:val="Liststycke"/>
+        <w:pStyle w:val="ListParagraph"/>
         <w:numPr>
           <w:ilvl w:val="0"/>
           <w:numId w:val="7"/>
@@ -1691,7 +1917,7 @@
     </w:p>
     <w:p>
       <w:pPr>
-        <w:pStyle w:val="Liststycke"/>
+        <w:pStyle w:val="ListParagraph"/>
         <w:numPr>
           <w:ilvl w:val="0"/>
           <w:numId w:val="7"/>
@@ -1716,7 +1942,7 @@
     </w:p>
     <w:p>
       <w:pPr>
-        <w:pStyle w:val="Liststycke"/>
+        <w:pStyle w:val="ListParagraph"/>
         <w:spacing w:after="0" w:line="276" w:lineRule="auto"/>
         <w:rPr>
           <w:rFonts w:ascii="Times New Roman" w:hAnsi="Times New Roman" w:cs="Times New Roman"/>
@@ -1760,7 +1986,7 @@
     </w:p>
     <w:p>
       <w:pPr>
-        <w:pStyle w:val="Liststycke"/>
+        <w:pStyle w:val="ListParagraph"/>
         <w:numPr>
           <w:ilvl w:val="0"/>
           <w:numId w:val="7"/>
@@ -1794,7 +2020,7 @@
     </w:p>
     <w:p>
       <w:pPr>
-        <w:pStyle w:val="Liststycke"/>
+        <w:pStyle w:val="ListParagraph"/>
         <w:spacing w:after="0" w:line="276" w:lineRule="auto"/>
         <w:rPr>
           <w:rFonts w:ascii="Times New Roman" w:hAnsi="Times New Roman" w:cs="Times New Roman"/>
@@ -1838,7 +2064,7 @@
     </w:p>
     <w:p>
       <w:pPr>
-        <w:pStyle w:val="Liststycke"/>
+        <w:pStyle w:val="ListParagraph"/>
         <w:numPr>
           <w:ilvl w:val="0"/>
           <w:numId w:val="7"/>
@@ -1872,7 +2098,7 @@
     </w:p>
     <w:p>
       <w:pPr>
-        <w:pStyle w:val="Liststycke"/>
+        <w:pStyle w:val="ListParagraph"/>
         <w:spacing w:after="0" w:line="276" w:lineRule="auto"/>
         <w:rPr>
           <w:rFonts w:ascii="Times New Roman" w:hAnsi="Times New Roman" w:cs="Times New Roman"/>
@@ -1916,7 +2142,7 @@
     </w:p>
     <w:p>
       <w:pPr>
-        <w:pStyle w:val="Liststycke"/>
+        <w:pStyle w:val="ListParagraph"/>
         <w:numPr>
           <w:ilvl w:val="0"/>
           <w:numId w:val="7"/>
@@ -2032,7 +2258,7 @@
     </w:p>
     <w:p>
       <w:pPr>
-        <w:pStyle w:val="Liststycke"/>
+        <w:pStyle w:val="ListParagraph"/>
         <w:numPr>
           <w:ilvl w:val="0"/>
           <w:numId w:val="7"/>
@@ -2057,7 +2283,7 @@
     </w:p>
     <w:p>
       <w:pPr>
-        <w:pStyle w:val="Liststycke"/>
+        <w:pStyle w:val="ListParagraph"/>
         <w:numPr>
           <w:ilvl w:val="1"/>
           <w:numId w:val="7"/>
@@ -2082,7 +2308,7 @@
     </w:p>
     <w:p>
       <w:pPr>
-        <w:pStyle w:val="Liststycke"/>
+        <w:pStyle w:val="ListParagraph"/>
         <w:numPr>
           <w:ilvl w:val="0"/>
           <w:numId w:val="7"/>
@@ -2166,8 +2392,6 @@
         </w:rPr>
         <w:t>Vi har bara jobbat tillsammans. Inget arbete har skett på egen hand och alla har bidragit. Vi har varit bra på att kommunicera med varandra och med handledare. Vi har hela tiden legat i fas med föreläsningarna och det vi har fått lära oss. Samtliga i gruppen förstår allt som vi har gjort och varför.</w:t>
       </w:r>
-      <w:bookmarkStart w:id="0" w:name="_GoBack"/>
-      <w:bookmarkEnd w:id="0"/>
     </w:p>
     <w:p>
       <w:pPr>
@@ -3503,13 +3727,13 @@
     <w:name w:val="Normal"/>
     <w:qFormat/>
   </w:style>
-  <w:style w:type="character" w:default="1" w:styleId="Standardstycketeckensnitt">
+  <w:style w:type="character" w:default="1" w:styleId="DefaultParagraphFont">
     <w:name w:val="Default Paragraph Font"/>
     <w:uiPriority w:val="1"/>
     <w:semiHidden/>
     <w:unhideWhenUsed/>
   </w:style>
-  <w:style w:type="table" w:default="1" w:styleId="Normaltabell">
+  <w:style w:type="table" w:default="1" w:styleId="TableNormal">
     <w:name w:val="Normal Table"/>
     <w:uiPriority w:val="99"/>
     <w:semiHidden/>
@@ -3524,13 +3748,13 @@
       </w:tblCellMar>
     </w:tblPr>
   </w:style>
-  <w:style w:type="numbering" w:default="1" w:styleId="Ingenlista">
+  <w:style w:type="numbering" w:default="1" w:styleId="NoList">
     <w:name w:val="No List"/>
     <w:uiPriority w:val="99"/>
     <w:semiHidden/>
     <w:unhideWhenUsed/>
   </w:style>
-  <w:style w:type="paragraph" w:styleId="Liststycke">
+  <w:style w:type="paragraph" w:styleId="ListParagraph">
     <w:name w:val="List Paragraph"/>
     <w:basedOn w:val="Normal"/>
     <w:uiPriority w:val="34"/>
@@ -3541,10 +3765,10 @@
       <w:contextualSpacing/>
     </w:pPr>
   </w:style>
-  <w:style w:type="paragraph" w:styleId="Ballongtext">
+  <w:style w:type="paragraph" w:styleId="BalloonText">
     <w:name w:val="Balloon Text"/>
     <w:basedOn w:val="Normal"/>
-    <w:link w:val="BallongtextChar"/>
+    <w:link w:val="BalloonTextChar"/>
     <w:uiPriority w:val="99"/>
     <w:semiHidden/>
     <w:unhideWhenUsed/>
@@ -3558,10 +3782,10 @@
       <w:szCs w:val="18"/>
     </w:rPr>
   </w:style>
-  <w:style w:type="character" w:customStyle="1" w:styleId="BallongtextChar">
-    <w:name w:val="Ballongtext Char"/>
-    <w:basedOn w:val="Standardstycketeckensnitt"/>
-    <w:link w:val="Ballongtext"/>
+  <w:style w:type="character" w:customStyle="1" w:styleId="BalloonTextChar">
+    <w:name w:val="Balloon Text Char"/>
+    <w:basedOn w:val="DefaultParagraphFont"/>
+    <w:link w:val="BalloonText"/>
     <w:uiPriority w:val="99"/>
     <w:semiHidden/>
     <w:rsid w:val="004B2D4F"/>
@@ -3571,9 +3795,9 @@
       <w:szCs w:val="18"/>
     </w:rPr>
   </w:style>
-  <w:style w:type="paragraph" w:styleId="Ingetavstnd">
+  <w:style w:type="paragraph" w:styleId="NoSpacing">
     <w:name w:val="No Spacing"/>
-    <w:link w:val="IngetavstndChar"/>
+    <w:link w:val="NoSpacingChar"/>
     <w:uiPriority w:val="1"/>
     <w:qFormat/>
     <w:rsid w:val="00635B8B"/>
@@ -3585,10 +3809,10 @@
       <w:lang w:val="sv-SE" w:eastAsia="sv-SE"/>
     </w:rPr>
   </w:style>
-  <w:style w:type="character" w:customStyle="1" w:styleId="IngetavstndChar">
-    <w:name w:val="Inget avstånd Char"/>
-    <w:basedOn w:val="Standardstycketeckensnitt"/>
-    <w:link w:val="Ingetavstnd"/>
+  <w:style w:type="character" w:customStyle="1" w:styleId="NoSpacingChar">
+    <w:name w:val="No Spacing Char"/>
+    <w:basedOn w:val="DefaultParagraphFont"/>
+    <w:link w:val="NoSpacing"/>
     <w:uiPriority w:val="1"/>
     <w:rsid w:val="00635B8B"/>
     <w:rPr>
@@ -3596,10 +3820,10 @@
       <w:lang w:val="sv-SE" w:eastAsia="sv-SE"/>
     </w:rPr>
   </w:style>
-  <w:style w:type="paragraph" w:styleId="Sidhuvud">
+  <w:style w:type="paragraph" w:styleId="Header">
     <w:name w:val="header"/>
     <w:basedOn w:val="Normal"/>
-    <w:link w:val="SidhuvudChar"/>
+    <w:link w:val="HeaderChar"/>
     <w:uiPriority w:val="99"/>
     <w:unhideWhenUsed/>
     <w:rsid w:val="00635B8B"/>
@@ -3611,17 +3835,17 @@
       <w:spacing w:after="0" w:line="240" w:lineRule="auto"/>
     </w:pPr>
   </w:style>
-  <w:style w:type="character" w:customStyle="1" w:styleId="SidhuvudChar">
-    <w:name w:val="Sidhuvud Char"/>
-    <w:basedOn w:val="Standardstycketeckensnitt"/>
-    <w:link w:val="Sidhuvud"/>
+  <w:style w:type="character" w:customStyle="1" w:styleId="HeaderChar">
+    <w:name w:val="Header Char"/>
+    <w:basedOn w:val="DefaultParagraphFont"/>
+    <w:link w:val="Header"/>
     <w:uiPriority w:val="99"/>
     <w:rsid w:val="00635B8B"/>
   </w:style>
-  <w:style w:type="paragraph" w:styleId="Sidfot">
+  <w:style w:type="paragraph" w:styleId="Footer">
     <w:name w:val="footer"/>
     <w:basedOn w:val="Normal"/>
-    <w:link w:val="SidfotChar"/>
+    <w:link w:val="FooterChar"/>
     <w:uiPriority w:val="99"/>
     <w:unhideWhenUsed/>
     <w:rsid w:val="00635B8B"/>
@@ -3633,10 +3857,10 @@
       <w:spacing w:after="0" w:line="240" w:lineRule="auto"/>
     </w:pPr>
   </w:style>
-  <w:style w:type="character" w:customStyle="1" w:styleId="SidfotChar">
-    <w:name w:val="Sidfot Char"/>
-    <w:basedOn w:val="Standardstycketeckensnitt"/>
-    <w:link w:val="Sidfot"/>
+  <w:style w:type="character" w:customStyle="1" w:styleId="FooterChar">
+    <w:name w:val="Footer Char"/>
+    <w:basedOn w:val="DefaultParagraphFont"/>
+    <w:link w:val="Footer"/>
     <w:uiPriority w:val="99"/>
     <w:rsid w:val="00635B8B"/>
   </w:style>

</xml_diff>